<commit_message>
Modulo 1 com lista avaliativa completada
</commit_message>
<xml_diff>
--- a/Resolução exercicios Modulo 1.docx
+++ b/Resolução exercicios Modulo 1.docx
@@ -543,13 +543,7 @@
         <w:ind w:left="360"/>
       </w:pPr>
       <w:r>
-        <w:t xml:space="preserve">Taxa </w:t>
-      </w:r>
-      <w:r>
-        <w:t>mensal de 6,8% em 4 meses = 6,8/ 4</w:t>
-      </w:r>
-      <w:r>
-        <w:t xml:space="preserve"> </w:t>
+        <w:t xml:space="preserve">Taxa mensal de 6,8% em 4 meses = 6,8/ 4 </w:t>
       </w:r>
       <w:r>
         <w:sym w:font="Wingdings" w:char="F0E8"/>
@@ -561,19 +555,47 @@
         <w:rPr>
           <w:highlight w:val="yellow"/>
         </w:rPr>
-        <w:t>1,7</w:t>
+        <w:t>1,7 % mensal</w:t>
+      </w:r>
+    </w:p>
+    <w:p>
+      <w:pPr>
+        <w:ind w:left="360"/>
+      </w:pPr>
+      <w:r>
+        <w:t xml:space="preserve">Taxa mensal de 11,4% em 6 meses = 11,4 / 6 </w:t>
+      </w:r>
+      <w:r>
+        <w:sym w:font="Wingdings" w:char="F0E8"/>
+      </w:r>
+      <w:r>
+        <w:t xml:space="preserve">  </w:t>
       </w:r>
       <w:r>
         <w:rPr>
           <w:highlight w:val="yellow"/>
         </w:rPr>
-        <w:t xml:space="preserve"> %</w:t>
+        <w:t>1,9 % mensal</w:t>
+      </w:r>
+    </w:p>
+    <w:p>
+      <w:pPr>
+        <w:ind w:left="360"/>
+      </w:pPr>
+      <w:r>
+        <w:t xml:space="preserve">Taxa mensal de 110,4% em 12 meses = 110,4 / 12 </w:t>
+      </w:r>
+      <w:r>
+        <w:sym w:font="Wingdings" w:char="F0E8"/>
+      </w:r>
+      <w:r>
+        <w:t xml:space="preserve">  </w:t>
       </w:r>
       <w:r>
         <w:rPr>
           <w:highlight w:val="yellow"/>
         </w:rPr>
-        <w:t xml:space="preserve"> mensal</w:t>
+        <w:t>9,2 % mensal</w:t>
       </w:r>
     </w:p>
     <w:p>
@@ -581,13 +603,7 @@
         <w:ind w:left="360"/>
       </w:pPr>
       <w:r>
-        <w:t xml:space="preserve">Taxa </w:t>
-      </w:r>
-      <w:r>
-        <w:t>mensal de 11,4% em 6 meses = 11,4 / 6</w:t>
-      </w:r>
-      <w:r>
-        <w:t xml:space="preserve"> </w:t>
+        <w:t xml:space="preserve">Taxa mensal de 54,72% em 24 meses = 54,72 / 24 </w:t>
       </w:r>
       <w:r>
         <w:sym w:font="Wingdings" w:char="F0E8"/>
@@ -599,95 +615,7 @@
         <w:rPr>
           <w:highlight w:val="yellow"/>
         </w:rPr>
-        <w:t>1,9</w:t>
-      </w:r>
-      <w:r>
-        <w:rPr>
-          <w:highlight w:val="yellow"/>
-        </w:rPr>
-        <w:t xml:space="preserve"> %</w:t>
-      </w:r>
-      <w:r>
-        <w:rPr>
-          <w:highlight w:val="yellow"/>
-        </w:rPr>
-        <w:t xml:space="preserve"> mensal</w:t>
-      </w:r>
-    </w:p>
-    <w:p>
-      <w:pPr>
-        <w:ind w:left="360"/>
-      </w:pPr>
-      <w:r>
-        <w:t xml:space="preserve">Taxa </w:t>
-      </w:r>
-      <w:r>
-        <w:t>mensal de 110,4% em 12 meses = 110</w:t>
-      </w:r>
-      <w:r>
-        <w:t xml:space="preserve">,4 / 12 </w:t>
-      </w:r>
-      <w:r>
-        <w:sym w:font="Wingdings" w:char="F0E8"/>
-      </w:r>
-      <w:r>
-        <w:t xml:space="preserve">  </w:t>
-      </w:r>
-      <w:r>
-        <w:rPr>
-          <w:highlight w:val="yellow"/>
-        </w:rPr>
-        <w:t>9</w:t>
-      </w:r>
-      <w:r>
-        <w:rPr>
-          <w:highlight w:val="yellow"/>
-        </w:rPr>
-        <w:t>,2 %</w:t>
-      </w:r>
-      <w:r>
-        <w:rPr>
-          <w:highlight w:val="yellow"/>
-        </w:rPr>
-        <w:t xml:space="preserve"> mensal</w:t>
-      </w:r>
-    </w:p>
-    <w:p>
-      <w:pPr>
-        <w:ind w:left="360"/>
-      </w:pPr>
-      <w:r>
-        <w:t xml:space="preserve">Taxa </w:t>
-      </w:r>
-      <w:r>
-        <w:t>mensal de 54,72% em 24 meses = 54,72 / 24</w:t>
-      </w:r>
-      <w:r>
-        <w:t xml:space="preserve"> </w:t>
-      </w:r>
-      <w:r>
-        <w:sym w:font="Wingdings" w:char="F0E8"/>
-      </w:r>
-      <w:r>
-        <w:t xml:space="preserve">  </w:t>
-      </w:r>
-      <w:r>
-        <w:rPr>
-          <w:highlight w:val="yellow"/>
-        </w:rPr>
-        <w:t>2,28</w:t>
-      </w:r>
-      <w:r>
-        <w:rPr>
-          <w:highlight w:val="yellow"/>
-        </w:rPr>
-        <w:t xml:space="preserve"> %</w:t>
-      </w:r>
-      <w:r>
-        <w:rPr>
-          <w:highlight w:val="yellow"/>
-        </w:rPr>
-        <w:t xml:space="preserve"> mensal</w:t>
+        <w:t>2,28 % mensal</w:t>
       </w:r>
     </w:p>
     <w:p>
@@ -751,28 +679,13 @@
         </w:numPr>
       </w:pPr>
       <w:r>
-        <w:t>M = 85.000 * (</w:t>
-      </w:r>
-      <w:r>
-        <w:t xml:space="preserve"> 1 + 0,116 * (9/6)</w:t>
-      </w:r>
-      <w:r>
-        <w:t xml:space="preserve">) </w:t>
-      </w:r>
-      <w:r>
-        <w:sym w:font="Wingdings" w:char="F0E8"/>
-      </w:r>
-      <w:r>
-        <w:t xml:space="preserve"> </w:t>
-      </w:r>
-      <w:r>
-        <w:t>M = 85.000 * (</w:t>
-      </w:r>
-      <w:r>
-        <w:t xml:space="preserve"> 1 + 0,116 * 1,5</w:t>
-      </w:r>
-      <w:r>
-        <w:t xml:space="preserve">) </w:t>
+        <w:t xml:space="preserve">M = 85.000 * ( 1 + 0,116 * (9/6)) </w:t>
+      </w:r>
+      <w:r>
+        <w:sym w:font="Wingdings" w:char="F0E8"/>
+      </w:r>
+      <w:r>
+        <w:t xml:space="preserve"> M = 85.000 * ( 1 + 0,116 * 1,5) </w:t>
       </w:r>
       <w:r>
         <w:t xml:space="preserve"> </w:t>
@@ -820,19 +733,7 @@
         <w:sym w:font="Wingdings" w:char="F0E8"/>
       </w:r>
       <w:r>
-        <w:t xml:space="preserve"> </w:t>
-      </w:r>
-      <w:r>
-        <w:t xml:space="preserve">M = 85.000 * ( 1 + 0,21 * (1 + </w:t>
-      </w:r>
-      <w:r>
-        <w:t>0,42</w:t>
-      </w:r>
-      <w:r>
-        <w:t xml:space="preserve">))    </w:t>
-      </w:r>
-      <w:r>
-        <w:t xml:space="preserve">  </w:t>
+        <w:t xml:space="preserve"> M = 85.000 * ( 1 + 0,21 * (1 + 0,42))      </w:t>
       </w:r>
       <w:r>
         <w:t xml:space="preserve"> </w:t>
@@ -919,28 +820,13 @@
         </w:numPr>
       </w:pPr>
       <w:r>
-        <w:t>18.000 = C * 0,03 * (</w:t>
-      </w:r>
-      <w:r>
-        <w:t>8</w:t>
-      </w:r>
-      <w:r>
-        <w:t xml:space="preserve">0/30) </w:t>
-      </w:r>
-      <w:r>
-        <w:sym w:font="Wingdings" w:char="F0E8"/>
-      </w:r>
-      <w:r>
-        <w:t xml:space="preserve"> C = 18000 / (0,03 * 2</w:t>
-      </w:r>
-      <w:r>
-        <w:t>,67</w:t>
-      </w:r>
-      <w:r>
-        <w:t>)</w:t>
-      </w:r>
-      <w:r>
-        <w:t xml:space="preserve"> </w:t>
+        <w:t xml:space="preserve">18.000 = C * 0,03 * (80/30) </w:t>
+      </w:r>
+      <w:r>
+        <w:sym w:font="Wingdings" w:char="F0E8"/>
+      </w:r>
+      <w:r>
+        <w:t xml:space="preserve"> C = 18000 / (0,03 * 2,67) </w:t>
       </w:r>
       <w:r>
         <w:sym w:font="Wingdings" w:char="F0E8"/>
@@ -964,25 +850,13 @@
         </w:numPr>
       </w:pPr>
       <w:r>
-        <w:t>18.000 = C * 0,03 * (</w:t>
-      </w:r>
-      <w:r>
-        <w:t>110</w:t>
-      </w:r>
-      <w:r>
-        <w:t xml:space="preserve">/30) </w:t>
-      </w:r>
-      <w:r>
-        <w:sym w:font="Wingdings" w:char="F0E8"/>
-      </w:r>
-      <w:r>
-        <w:t xml:space="preserve"> C = </w:t>
-      </w:r>
-      <w:r>
-        <w:t>18000 / (0,03 * 3</w:t>
-      </w:r>
-      <w:r>
-        <w:t>,67)</w:t>
+        <w:t xml:space="preserve">18.000 = C * 0,03 * (110/30) </w:t>
+      </w:r>
+      <w:r>
+        <w:sym w:font="Wingdings" w:char="F0E8"/>
+      </w:r>
+      <w:r>
+        <w:t xml:space="preserve"> C = 18000 / (0,03 * 3,67)</w:t>
       </w:r>
       <w:r>
         <w:t xml:space="preserve"> </w:t>
@@ -1024,19 +898,13 @@
         <w:sym w:font="Wingdings" w:char="F0E8"/>
       </w:r>
       <w:r>
-        <w:t xml:space="preserve"> T = 28,47 meses </w:t>
-      </w:r>
-      <w:r>
-        <w:t>18.000 = C * 0,03 * (</w:t>
+        <w:t xml:space="preserve"> T = 28,47 meses 18.000 = C * 0,03 * (</w:t>
       </w:r>
       <w:r>
         <w:t>24 +(</w:t>
       </w:r>
       <w:r>
-        <w:t>134</w:t>
-      </w:r>
-      <w:r>
-        <w:t xml:space="preserve">/30) </w:t>
+        <w:t xml:space="preserve">134/30) </w:t>
       </w:r>
       <w:r>
         <w:t>)</w:t>
@@ -1045,13 +913,7 @@
         <w:sym w:font="Wingdings" w:char="F0E8"/>
       </w:r>
       <w:r>
-        <w:t xml:space="preserve"> C = </w:t>
-      </w:r>
-      <w:r>
-        <w:t>18000 / (0,03 * 28,47</w:t>
-      </w:r>
-      <w:r>
-        <w:t>)</w:t>
+        <w:t xml:space="preserve"> C = 18000 / (0,03 * 28,47)</w:t>
       </w:r>
       <w:r>
         <w:t xml:space="preserve"> </w:t>
@@ -1084,29 +946,11 @@
         </w:numPr>
       </w:pPr>
       <w:r>
-        <w:t>Uma pessoa aplicou R$ 12.000,00 numa Instituição Financeira, resgatando, após 7 meses, o montante de</w:t>
-      </w:r>
-      <w:r>
-        <w:t xml:space="preserve">        </w:t>
-      </w:r>
-      <w:r>
-        <w:t xml:space="preserve"> </w:t>
-      </w:r>
-      <w:r>
-        <w:t xml:space="preserve">   </w:t>
-      </w:r>
-      <w:r>
-        <w:t>R$ 13.008,00.</w:t>
-      </w:r>
-      <w:r>
-        <w:t xml:space="preserve"> Qual a </w:t>
+        <w:t xml:space="preserve">Uma pessoa aplicou R$ 12.000,00 numa Instituição Financeira, resgatando, após 7 meses, o montante de            R$ 13.008,00. Qual a </w:t>
       </w:r>
       <w:proofErr w:type="gramStart"/>
       <w:r>
-        <w:t xml:space="preserve">taxa </w:t>
-      </w:r>
-      <w:r>
-        <w:t xml:space="preserve"> de</w:t>
+        <w:t>taxa  de</w:t>
       </w:r>
       <w:proofErr w:type="gramEnd"/>
       <w:r>
@@ -1256,10 +1100,7 @@
     </w:p>
     <w:p>
       <w:r>
-        <w:t xml:space="preserve">              </w:t>
-      </w:r>
-      <w:r>
-        <w:t xml:space="preserve">M = C * (1 + I)^N </w:t>
+        <w:t xml:space="preserve">              M = C * (1 + I)^N </w:t>
       </w:r>
       <w:r>
         <w:sym w:font="Wingdings" w:char="F0E8"/>
@@ -1461,6 +1302,45 @@
         <w:t>A taxa de juros de um financiamento está fixada em 3,3% a.m. em determinado momento. Qual o percentual desta taxa acumulada para um ano?</w:t>
       </w:r>
     </w:p>
+    <w:p>
+      <w:r>
+        <w:t>I = 3,3 %</w:t>
+      </w:r>
+    </w:p>
+    <w:p>
+      <w:r>
+        <w:t>T = 12</w:t>
+      </w:r>
+    </w:p>
+    <w:p>
+      <w:r>
+        <w:t xml:space="preserve">Taxa efetiva = (1 + I)^T – 1 </w:t>
+      </w:r>
+      <w:r>
+        <w:sym w:font="Wingdings" w:char="F0E8"/>
+      </w:r>
+      <w:r>
+        <w:t xml:space="preserve"> Taxa efetiva = (1 + 0,03)^12 – 1 </w:t>
+      </w:r>
+      <w:r>
+        <w:sym w:font="Wingdings" w:char="F0E8"/>
+      </w:r>
+      <w:r>
+        <w:t xml:space="preserve"> Taxa efetiva = 0,4764 </w:t>
+      </w:r>
+      <w:r>
+        <w:sym w:font="Wingdings" w:char="F0E8"/>
+      </w:r>
+      <w:r>
+        <w:t xml:space="preserve"> </w:t>
+      </w:r>
+      <w:r>
+        <w:rPr>
+          <w:highlight w:val="yellow"/>
+        </w:rPr>
+        <w:t>47,64 %</w:t>
+      </w:r>
+    </w:p>
     <w:p/>
     <w:p>
       <w:pPr>
@@ -1471,25 +1351,268 @@
         </w:numPr>
       </w:pPr>
       <w:r>
-        <w:t xml:space="preserve">Capitalizar as seguintes taxas: a)2,3% ao mês para um ano; b)0,14% ao dia para 23 dias; c)7,45% ao trimestre para um ano; d)6,75% ao semestre para um ano; e)1,87% equivalente a 20 dias para um ano. </w:t>
-      </w:r>
+        <w:t>Capitalizar as seguintes taxas:</w:t>
+      </w:r>
+    </w:p>
+    <w:p>
+      <w:pPr>
+        <w:pStyle w:val="Prrafodelista"/>
+      </w:pPr>
+    </w:p>
+    <w:p>
+      <w:pPr>
+        <w:pStyle w:val="Prrafodelista"/>
+      </w:pPr>
       <w:proofErr w:type="gramStart"/>
       <w:r>
-        <w:t>13) Uma</w:t>
+        <w:t>a</w:t>
       </w:r>
       <w:proofErr w:type="gramEnd"/>
       <w:r>
-        <w:t xml:space="preserve"> pessoa deve R$ 2.500,00 vencíveis no fim de 4 meses e R$ 8.500,00 de hoje a 8 meses. Que valor deve esta pessoa depositar numa conta de poupança, que remunera à taxa de 2,77% ao mês, de forma que possa efetuar os saques necessários para pagar seus compromissos? Admita em sua resposta que após a última retirada para liquidação da dívida: a) não permanece saldo final; e b) permanece um saldo igual a R$ 4.000,00 na conta de poupança.</w:t>
-      </w:r>
-    </w:p>
-    <w:p>
-      <w:pPr>
-        <w:pStyle w:val="Prrafodelista"/>
-      </w:pPr>
-    </w:p>
-    <w:p>
-      <w:bookmarkStart w:id="0" w:name="_GoBack"/>
-      <w:bookmarkEnd w:id="0"/>
+        <w:t>)2,3% ao mês para um ano;</w:t>
+      </w:r>
+    </w:p>
+    <w:p>
+      <w:pPr>
+        <w:pStyle w:val="Prrafodelista"/>
+      </w:pPr>
+    </w:p>
+    <w:p>
+      <w:pPr>
+        <w:pStyle w:val="Prrafodelista"/>
+      </w:pPr>
+      <w:r>
+        <w:t xml:space="preserve">M = C (1 + I)^T </w:t>
+      </w:r>
+      <w:r>
+        <w:sym w:font="Wingdings" w:char="F0E8"/>
+      </w:r>
+      <w:r>
+        <w:t xml:space="preserve"> M = 1</w:t>
+      </w:r>
+      <w:r>
+        <w:t xml:space="preserve"> * (1 + 0,023)^12 </w:t>
+      </w:r>
+      <w:r>
+        <w:sym w:font="Wingdings" w:char="F0E8"/>
+      </w:r>
+      <w:r>
+        <w:t xml:space="preserve"> </w:t>
+      </w:r>
+      <w:r>
+        <w:rPr>
+          <w:highlight w:val="yellow"/>
+        </w:rPr>
+        <w:t>M = 1,314;</w:t>
+      </w:r>
+    </w:p>
+    <w:p>
+      <w:pPr>
+        <w:pStyle w:val="Prrafodelista"/>
+      </w:pPr>
+    </w:p>
+    <w:p/>
+    <w:p>
+      <w:pPr>
+        <w:pStyle w:val="Prrafodelista"/>
+      </w:pPr>
+    </w:p>
+    <w:p>
+      <w:pPr>
+        <w:pStyle w:val="Prrafodelista"/>
+      </w:pPr>
+      <w:proofErr w:type="gramStart"/>
+      <w:r>
+        <w:t>b</w:t>
+      </w:r>
+      <w:proofErr w:type="gramEnd"/>
+      <w:r>
+        <w:t xml:space="preserve">)0,14% ao dia para 23 dias; </w:t>
+      </w:r>
+    </w:p>
+    <w:p>
+      <w:pPr>
+        <w:pStyle w:val="Prrafodelista"/>
+      </w:pPr>
+    </w:p>
+    <w:p>
+      <w:pPr>
+        <w:pStyle w:val="Prrafodelista"/>
+      </w:pPr>
+      <w:r>
+        <w:t xml:space="preserve">M = C (1 + I)^T </w:t>
+      </w:r>
+      <w:r>
+        <w:sym w:font="Wingdings" w:char="F0E8"/>
+      </w:r>
+      <w:r>
+        <w:t xml:space="preserve"> M = 1</w:t>
+      </w:r>
+      <w:r>
+        <w:t xml:space="preserve"> * (1 + 0,0014)^23</w:t>
+      </w:r>
+      <w:r>
+        <w:t xml:space="preserve"> </w:t>
+      </w:r>
+      <w:r>
+        <w:sym w:font="Wingdings" w:char="F0E8"/>
+      </w:r>
+      <w:r>
+        <w:t xml:space="preserve"> </w:t>
+      </w:r>
+      <w:r>
+        <w:rPr>
+          <w:highlight w:val="yellow"/>
+        </w:rPr>
+        <w:t>M = 1,033</w:t>
+      </w:r>
+      <w:r>
+        <w:rPr>
+          <w:highlight w:val="yellow"/>
+        </w:rPr>
+        <w:t>;</w:t>
+      </w:r>
+    </w:p>
+    <w:p>
+      <w:pPr>
+        <w:pStyle w:val="Prrafodelista"/>
+      </w:pPr>
+    </w:p>
+    <w:p>
+      <w:pPr>
+        <w:pStyle w:val="Prrafodelista"/>
+      </w:pPr>
+    </w:p>
+    <w:p>
+      <w:pPr>
+        <w:pStyle w:val="Prrafodelista"/>
+      </w:pPr>
+      <w:proofErr w:type="gramStart"/>
+      <w:r>
+        <w:t>c</w:t>
+      </w:r>
+      <w:proofErr w:type="gramEnd"/>
+      <w:r>
+        <w:t>)7,45% ao trimestre para um ano;</w:t>
+      </w:r>
+    </w:p>
+    <w:p>
+      <w:pPr>
+        <w:pStyle w:val="Prrafodelista"/>
+      </w:pPr>
+    </w:p>
+    <w:p>
+      <w:pPr>
+        <w:pStyle w:val="Prrafodelista"/>
+      </w:pPr>
+      <w:r>
+        <w:t xml:space="preserve">M = C (1 + I)^T </w:t>
+      </w:r>
+      <w:r>
+        <w:sym w:font="Wingdings" w:char="F0E8"/>
+      </w:r>
+      <w:r>
+        <w:t xml:space="preserve"> M = 1 * (1 + 0,0</w:t>
+      </w:r>
+      <w:r>
+        <w:t>745)^4</w:t>
+      </w:r>
+      <w:r>
+        <w:t xml:space="preserve"> </w:t>
+      </w:r>
+      <w:r>
+        <w:sym w:font="Wingdings" w:char="F0E8"/>
+      </w:r>
+      <w:r>
+        <w:t xml:space="preserve"> </w:t>
+      </w:r>
+      <w:r>
+        <w:rPr>
+          <w:highlight w:val="yellow"/>
+        </w:rPr>
+        <w:t>M = 1,332</w:t>
+      </w:r>
+      <w:r>
+        <w:rPr>
+          <w:highlight w:val="yellow"/>
+        </w:rPr>
+        <w:t>;</w:t>
+      </w:r>
+    </w:p>
+    <w:p>
+      <w:pPr>
+        <w:pStyle w:val="Prrafodelista"/>
+      </w:pPr>
+    </w:p>
+    <w:p>
+      <w:pPr>
+        <w:pStyle w:val="Prrafodelista"/>
+      </w:pPr>
+    </w:p>
+    <w:p>
+      <w:pPr>
+        <w:pStyle w:val="Prrafodelista"/>
+      </w:pPr>
+      <w:r>
+        <w:t xml:space="preserve"> </w:t>
+      </w:r>
+      <w:proofErr w:type="gramStart"/>
+      <w:r>
+        <w:t>d</w:t>
+      </w:r>
+      <w:proofErr w:type="gramEnd"/>
+      <w:r>
+        <w:t xml:space="preserve">)6,75% ao semestre para um ano; </w:t>
+      </w:r>
+    </w:p>
+    <w:p>
+      <w:pPr>
+        <w:pStyle w:val="Prrafodelista"/>
+      </w:pPr>
+    </w:p>
+    <w:p>
+      <w:pPr>
+        <w:pStyle w:val="Prrafodelista"/>
+      </w:pPr>
+      <w:r>
+        <w:t xml:space="preserve">M = C (1 + I)^T </w:t>
+      </w:r>
+      <w:r>
+        <w:sym w:font="Wingdings" w:char="F0E8"/>
+      </w:r>
+      <w:r>
+        <w:t xml:space="preserve"> M = 1 * (1 + 0,0</w:t>
+      </w:r>
+      <w:r>
+        <w:t>675)^2</w:t>
+      </w:r>
+      <w:r>
+        <w:t xml:space="preserve"> </w:t>
+      </w:r>
+      <w:r>
+        <w:sym w:font="Wingdings" w:char="F0E8"/>
+      </w:r>
+      <w:r>
+        <w:t xml:space="preserve"> </w:t>
+      </w:r>
+      <w:r>
+        <w:rPr>
+          <w:highlight w:val="yellow"/>
+        </w:rPr>
+        <w:t>M = 1,14</w:t>
+      </w:r>
+      <w:r>
+        <w:rPr>
+          <w:highlight w:val="yellow"/>
+        </w:rPr>
+        <w:t>;</w:t>
+      </w:r>
+    </w:p>
+    <w:p/>
+    <w:p>
+      <w:pPr>
+        <w:pStyle w:val="Prrafodelista"/>
+      </w:pPr>
     </w:p>
     <w:p>
       <w:pPr>
@@ -1500,45 +1623,474 @@
         </w:numPr>
       </w:pPr>
       <w:r>
-        <w:t xml:space="preserve">Capitalizar as seguintes taxas: a)2,3% ao mês para um ano; b)0,14% ao dia para 23 dias; c)7,45% ao trimestre para um ano; d)6,75% ao semestre para um ano; e)1,87% equivalente a 20 dias para um ano. </w:t>
-      </w:r>
+        <w:t>Uma pessoa deve R$ 2.500,00 vencíveis no fim de 4 meses e R$ 8.500,00 de hoje a 8 meses. Que valor deve esta pessoa depositar numa conta de poupança, que remunera à taxa de 2,77% ao mês, de forma que possa efetuar os saques necessários para pagar seus compromissos? Admita em sua resposta que após a última retirada para liquidação da dívida: a) não permanece saldo final; e b) permanece um saldo igual a R$ 4.000,00 na conta de poupança.</w:t>
+      </w:r>
+    </w:p>
+    <w:p>
+      <w:r>
+        <w:t>Sem saldo final:</w:t>
+      </w:r>
+    </w:p>
+    <w:p>
+      <w:pPr>
+        <w:rPr>
+          <w:lang w:val="es-ES"/>
+        </w:rPr>
+      </w:pPr>
+      <w:r>
+        <w:rPr>
+          <w:lang w:val="es-ES"/>
+        </w:rPr>
+        <w:t xml:space="preserve">M(final) = 8500 </w:t>
+      </w:r>
+      <w:r>
+        <w:sym w:font="Wingdings" w:char="F0E8"/>
+      </w:r>
+      <w:r>
+        <w:rPr>
+          <w:lang w:val="es-ES"/>
+        </w:rPr>
+        <w:t xml:space="preserve"> C(al 4to mes</w:t>
+      </w:r>
+      <w:r>
+        <w:rPr>
+          <w:lang w:val="es-ES"/>
+        </w:rPr>
+        <w:t xml:space="preserve">) = M(final) / ( 1 + I)^4 </w:t>
+      </w:r>
+      <w:r>
+        <w:rPr>
+          <w:lang w:val="es-ES"/>
+        </w:rPr>
+        <w:sym w:font="Wingdings" w:char="F0E8"/>
+      </w:r>
+      <w:r>
+        <w:rPr>
+          <w:lang w:val="es-ES"/>
+        </w:rPr>
+        <w:t xml:space="preserve"> C</w:t>
+      </w:r>
+      <w:r>
+        <w:rPr>
+          <w:lang w:val="es-ES"/>
+        </w:rPr>
+        <w:t xml:space="preserve"> = 8500 / (1 + 0,0277)^4 </w:t>
+      </w:r>
+      <w:r>
+        <w:sym w:font="Wingdings" w:char="F0E8"/>
+      </w:r>
+      <w:r>
+        <w:rPr>
+          <w:lang w:val="es-ES"/>
+        </w:rPr>
+        <w:t xml:space="preserve">  </w:t>
+      </w:r>
+      <w:r>
+        <w:rPr>
+          <w:lang w:val="es-ES"/>
+        </w:rPr>
+        <w:t>C(al 4to mes)</w:t>
+      </w:r>
+      <w:r>
+        <w:rPr>
+          <w:lang w:val="es-ES"/>
+        </w:rPr>
+        <w:t>= 7619,97</w:t>
+      </w:r>
+    </w:p>
+    <w:p>
+      <w:pPr>
+        <w:rPr>
+          <w:lang w:val="es-ES"/>
+        </w:rPr>
+      </w:pPr>
       <w:proofErr w:type="gramStart"/>
       <w:r>
-        <w:t>13) Uma</w:t>
+        <w:rPr>
+          <w:lang w:val="es-ES"/>
+        </w:rPr>
+        <w:t>M(</w:t>
       </w:r>
       <w:proofErr w:type="gramEnd"/>
       <w:r>
-        <w:t xml:space="preserve"> pessoa deve R$ 2.500,00 vencíveis no fim de 4 meses e R$ 8.500,00 de hoje a 8 meses. Que valor deve esta </w:t>
-      </w:r>
-      <w:r>
-        <w:lastRenderedPageBreak/>
-        <w:t>pessoa depositar numa conta de poupança, que remunera à taxa de 2,77% ao mês, de forma que possa efetuar os saques necessários para pagar seus compromissos? Admita em sua resposta que após a última retirada para liquidação da dívida: a) não permanece saldo final; e b) permanece um saldo igual a R$ 4.000,00 na conta de poupança.</w:t>
-      </w:r>
-    </w:p>
-    <w:p/>
-    <w:p/>
-    <w:p/>
-    <w:p/>
-    <w:p/>
-    <w:p/>
-    <w:p/>
-    <w:p/>
-    <w:p>
-      <w:pPr>
-        <w:pStyle w:val="Prrafodelista"/>
-      </w:pPr>
-    </w:p>
-    <w:p/>
-    <w:p/>
-    <w:p/>
-    <w:p/>
-    <w:p>
-      <w:pPr>
-        <w:rPr>
-          <w:sz w:val="24"/>
-          <w:szCs w:val="24"/>
-        </w:rPr>
-      </w:pPr>
+        <w:rPr>
+          <w:lang w:val="es-ES"/>
+        </w:rPr>
+        <w:t>al 4to mes) = 2500</w:t>
+      </w:r>
+    </w:p>
+    <w:p>
+      <w:pPr>
+        <w:rPr>
+          <w:lang w:val="es-ES"/>
+        </w:rPr>
+      </w:pPr>
+      <w:r>
+        <w:rPr>
+          <w:lang w:val="es-ES"/>
+        </w:rPr>
+        <w:t xml:space="preserve">C(al 4to mes) + M(al 4to mes) = M(inicial) </w:t>
+      </w:r>
+      <w:r>
+        <w:rPr>
+          <w:lang w:val="es-ES"/>
+        </w:rPr>
+        <w:sym w:font="Wingdings" w:char="F0E8"/>
+      </w:r>
+      <w:r>
+        <w:rPr>
+          <w:lang w:val="es-ES"/>
+        </w:rPr>
+        <w:t xml:space="preserve"> 7619,97 + 2500 = M(inicial) </w:t>
+      </w:r>
+      <w:r>
+        <w:rPr>
+          <w:lang w:val="es-ES"/>
+        </w:rPr>
+        <w:sym w:font="Wingdings" w:char="F0E8"/>
+      </w:r>
+      <w:r>
+        <w:rPr>
+          <w:lang w:val="es-ES"/>
+        </w:rPr>
+        <w:t xml:space="preserve"> M(inicial) = 10.119,97</w:t>
+      </w:r>
+    </w:p>
+    <w:p>
+      <w:pPr>
+        <w:rPr>
+          <w:lang w:val="es-ES"/>
+        </w:rPr>
+      </w:pPr>
+      <w:r>
+        <w:rPr>
+          <w:lang w:val="es-ES"/>
+        </w:rPr>
+        <w:t xml:space="preserve">C(inicial) = M(inicial) / </w:t>
+      </w:r>
+      <w:r>
+        <w:rPr>
+          <w:lang w:val="es-ES"/>
+        </w:rPr>
+        <w:t>1 + 0,0277)^4</w:t>
+      </w:r>
+      <w:r>
+        <w:rPr>
+          <w:lang w:val="es-ES"/>
+        </w:rPr>
+        <w:t xml:space="preserve"> </w:t>
+      </w:r>
+      <w:r>
+        <w:rPr>
+          <w:lang w:val="es-ES"/>
+        </w:rPr>
+        <w:sym w:font="Wingdings" w:char="F0E8"/>
+      </w:r>
+      <w:r>
+        <w:rPr>
+          <w:lang w:val="es-ES"/>
+        </w:rPr>
+        <w:t xml:space="preserve"> C(inicial) = </w:t>
+      </w:r>
+      <w:r>
+        <w:rPr>
+          <w:lang w:val="es-ES"/>
+        </w:rPr>
+        <w:t xml:space="preserve">10119,97 / (1 + 0,0277)^4 </w:t>
+      </w:r>
+      <w:r>
+        <w:rPr>
+          <w:lang w:val="es-ES"/>
+        </w:rPr>
+        <w:sym w:font="Wingdings" w:char="F0E8"/>
+      </w:r>
+      <w:r>
+        <w:rPr>
+          <w:lang w:val="es-ES"/>
+        </w:rPr>
+        <w:t xml:space="preserve"> </w:t>
+      </w:r>
+      <w:r>
+        <w:rPr>
+          <w:highlight w:val="yellow"/>
+          <w:lang w:val="es-ES"/>
+        </w:rPr>
+        <w:t>C</w:t>
+      </w:r>
+      <w:r>
+        <w:rPr>
+          <w:highlight w:val="yellow"/>
+          <w:lang w:val="es-ES"/>
+        </w:rPr>
+        <w:t>(inicial)</w:t>
+      </w:r>
+      <w:r>
+        <w:rPr>
+          <w:highlight w:val="yellow"/>
+          <w:lang w:val="es-ES"/>
+        </w:rPr>
+        <w:t xml:space="preserve"> = 9072,22</w:t>
+      </w:r>
+    </w:p>
+    <w:p>
+      <w:pPr>
+        <w:rPr>
+          <w:lang w:val="es-ES"/>
+        </w:rPr>
+      </w:pPr>
+    </w:p>
+    <w:p>
+      <w:r>
+        <w:t>Com saldo final de R$</w:t>
+      </w:r>
+      <w:r>
+        <w:t xml:space="preserve"> 4000:</w:t>
+      </w:r>
+    </w:p>
+    <w:p>
+      <w:r>
+        <w:t xml:space="preserve">M(final) = 8500(ultima </w:t>
+      </w:r>
+      <w:proofErr w:type="spellStart"/>
+      <w:r>
+        <w:t>deuda</w:t>
+      </w:r>
+      <w:proofErr w:type="spellEnd"/>
+      <w:r>
+        <w:t xml:space="preserve">) + 4000 (saldo desejado) </w:t>
+      </w:r>
+      <w:r>
+        <w:sym w:font="Wingdings" w:char="F0E8"/>
+      </w:r>
+      <w:r>
+        <w:t xml:space="preserve"> M(final) = 12500</w:t>
+      </w:r>
+    </w:p>
+    <w:p>
+      <w:pPr>
+        <w:rPr>
+          <w:lang w:val="es-ES"/>
+        </w:rPr>
+      </w:pPr>
+      <w:proofErr w:type="spellStart"/>
+      <w:r>
+        <w:rPr>
+          <w:lang w:val="es-ES"/>
+        </w:rPr>
+        <w:t>Agora</w:t>
+      </w:r>
+      <w:proofErr w:type="spellEnd"/>
+      <w:r>
+        <w:rPr>
+          <w:lang w:val="es-ES"/>
+        </w:rPr>
+        <w:t xml:space="preserve"> </w:t>
+      </w:r>
+      <w:r>
+        <w:sym w:font="Wingdings" w:char="F0E8"/>
+      </w:r>
+      <w:r>
+        <w:rPr>
+          <w:lang w:val="es-ES"/>
+        </w:rPr>
+        <w:t xml:space="preserve"> </w:t>
+      </w:r>
+      <w:r>
+        <w:rPr>
+          <w:lang w:val="es-ES"/>
+        </w:rPr>
+        <w:t>C(al 4to mes</w:t>
+      </w:r>
+      <w:r>
+        <w:rPr>
+          <w:lang w:val="es-ES"/>
+        </w:rPr>
+        <w:t xml:space="preserve">) = M(final) / ( 1 + I)^4 </w:t>
+      </w:r>
+      <w:r>
+        <w:rPr>
+          <w:lang w:val="es-ES"/>
+        </w:rPr>
+        <w:sym w:font="Wingdings" w:char="F0E8"/>
+      </w:r>
+      <w:r>
+        <w:rPr>
+          <w:lang w:val="es-ES"/>
+        </w:rPr>
+        <w:t xml:space="preserve"> C</w:t>
+      </w:r>
+      <w:r>
+        <w:rPr>
+          <w:lang w:val="es-ES"/>
+        </w:rPr>
+        <w:t xml:space="preserve"> = 12</w:t>
+      </w:r>
+      <w:r>
+        <w:rPr>
+          <w:lang w:val="es-ES"/>
+        </w:rPr>
+        <w:t xml:space="preserve">500 / (1 + 0,0277)^4 </w:t>
+      </w:r>
+      <w:r>
+        <w:sym w:font="Wingdings" w:char="F0E8"/>
+      </w:r>
+      <w:r>
+        <w:rPr>
+          <w:lang w:val="es-ES"/>
+        </w:rPr>
+        <w:t xml:space="preserve">  </w:t>
+      </w:r>
+      <w:r>
+        <w:rPr>
+          <w:lang w:val="es-ES"/>
+        </w:rPr>
+        <w:t>C(al 4to mes)</w:t>
+      </w:r>
+      <w:r>
+        <w:rPr>
+          <w:lang w:val="es-ES"/>
+        </w:rPr>
+        <w:t>=</w:t>
+      </w:r>
+      <w:r>
+        <w:rPr>
+          <w:lang w:val="es-ES"/>
+        </w:rPr>
+        <w:t xml:space="preserve"> 11.205,84</w:t>
+      </w:r>
+    </w:p>
+    <w:p>
+      <w:pPr>
+        <w:rPr>
+          <w:lang w:val="es-ES"/>
+        </w:rPr>
+      </w:pPr>
+      <w:proofErr w:type="gramStart"/>
+      <w:r>
+        <w:rPr>
+          <w:lang w:val="es-ES"/>
+        </w:rPr>
+        <w:t>M(</w:t>
+      </w:r>
+      <w:proofErr w:type="gramEnd"/>
+      <w:r>
+        <w:rPr>
+          <w:lang w:val="es-ES"/>
+        </w:rPr>
+        <w:t>al 4to mes) = 2500</w:t>
+      </w:r>
+    </w:p>
+    <w:p>
+      <w:pPr>
+        <w:rPr>
+          <w:lang w:val="es-ES"/>
+        </w:rPr>
+      </w:pPr>
+      <w:r>
+        <w:rPr>
+          <w:lang w:val="es-ES"/>
+        </w:rPr>
+        <w:t xml:space="preserve">C(al 4to mes) + M(al 4to mes) = M(inicial) </w:t>
+      </w:r>
+      <w:r>
+        <w:rPr>
+          <w:lang w:val="es-ES"/>
+        </w:rPr>
+        <w:sym w:font="Wingdings" w:char="F0E8"/>
+      </w:r>
+      <w:r>
+        <w:rPr>
+          <w:lang w:val="es-ES"/>
+        </w:rPr>
+        <w:t xml:space="preserve"> 11205,84</w:t>
+      </w:r>
+      <w:r>
+        <w:rPr>
+          <w:lang w:val="es-ES"/>
+        </w:rPr>
+        <w:t xml:space="preserve"> + 2500 = M(inicial) </w:t>
+      </w:r>
+      <w:r>
+        <w:rPr>
+          <w:lang w:val="es-ES"/>
+        </w:rPr>
+        <w:sym w:font="Wingdings" w:char="F0E8"/>
+      </w:r>
+      <w:r>
+        <w:rPr>
+          <w:lang w:val="es-ES"/>
+        </w:rPr>
+        <w:t xml:space="preserve"> M(inicial)</w:t>
+      </w:r>
+      <w:r>
+        <w:rPr>
+          <w:lang w:val="es-ES"/>
+        </w:rPr>
+        <w:t xml:space="preserve"> = 13705,84</w:t>
+      </w:r>
+    </w:p>
+    <w:p>
+      <w:pPr>
+        <w:rPr>
+          <w:lang w:val="es-ES"/>
+        </w:rPr>
+      </w:pPr>
+      <w:r>
+        <w:rPr>
+          <w:lang w:val="es-ES"/>
+        </w:rPr>
+        <w:t xml:space="preserve">C(inicial) = M(inicial) / 1 + 0,0277)^4 </w:t>
+      </w:r>
+      <w:r>
+        <w:rPr>
+          <w:lang w:val="es-ES"/>
+        </w:rPr>
+        <w:sym w:font="Wingdings" w:char="F0E8"/>
+      </w:r>
+      <w:r>
+        <w:rPr>
+          <w:lang w:val="es-ES"/>
+        </w:rPr>
+        <w:t xml:space="preserve"> C(inicial) = </w:t>
+      </w:r>
+      <w:r>
+        <w:rPr>
+          <w:lang w:val="es-ES"/>
+        </w:rPr>
+        <w:t>13705,84</w:t>
+      </w:r>
+      <w:r>
+        <w:rPr>
+          <w:lang w:val="es-ES"/>
+        </w:rPr>
+        <w:t xml:space="preserve"> / (1 + 0,0277)^4 </w:t>
+      </w:r>
+      <w:r>
+        <w:rPr>
+          <w:lang w:val="es-ES"/>
+        </w:rPr>
+        <w:sym w:font="Wingdings" w:char="F0E8"/>
+      </w:r>
+      <w:r>
+        <w:rPr>
+          <w:lang w:val="es-ES"/>
+        </w:rPr>
+        <w:t xml:space="preserve"> </w:t>
+      </w:r>
+      <w:r>
+        <w:rPr>
+          <w:highlight w:val="yellow"/>
+          <w:lang w:val="es-ES"/>
+        </w:rPr>
+        <w:t>C(inicial)</w:t>
+      </w:r>
+      <w:r>
+        <w:rPr>
+          <w:highlight w:val="yellow"/>
+          <w:lang w:val="es-ES"/>
+        </w:rPr>
+        <w:t xml:space="preserve"> = 12.286,84</w:t>
+      </w:r>
     </w:p>
     <w:p>
       <w:pPr>
@@ -1564,71 +2116,8 @@
         </w:rPr>
         <w:br/>
       </w:r>
-    </w:p>
-    <w:p>
-      <w:pPr>
-        <w:rPr>
-          <w:sz w:val="24"/>
-          <w:szCs w:val="24"/>
-        </w:rPr>
-      </w:pPr>
-    </w:p>
-    <w:p>
-      <w:pPr>
-        <w:rPr>
-          <w:sz w:val="24"/>
-          <w:szCs w:val="24"/>
-        </w:rPr>
-      </w:pPr>
-    </w:p>
-    <w:p>
-      <w:pPr>
-        <w:rPr>
-          <w:sz w:val="24"/>
-          <w:szCs w:val="24"/>
-        </w:rPr>
-      </w:pPr>
-    </w:p>
-    <w:p>
-      <w:pPr>
-        <w:rPr>
-          <w:sz w:val="24"/>
-          <w:szCs w:val="24"/>
-        </w:rPr>
-      </w:pPr>
-    </w:p>
-    <w:p>
-      <w:pPr>
-        <w:rPr>
-          <w:sz w:val="24"/>
-          <w:szCs w:val="24"/>
-        </w:rPr>
-      </w:pPr>
-    </w:p>
-    <w:p>
-      <w:pPr>
-        <w:rPr>
-          <w:sz w:val="24"/>
-          <w:szCs w:val="24"/>
-        </w:rPr>
-      </w:pPr>
-    </w:p>
-    <w:p>
-      <w:pPr>
-        <w:rPr>
-          <w:sz w:val="24"/>
-          <w:szCs w:val="24"/>
-        </w:rPr>
-      </w:pPr>
-    </w:p>
-    <w:p>
-      <w:pPr>
-        <w:rPr>
-          <w:sz w:val="24"/>
-          <w:szCs w:val="24"/>
-          <w:u w:val="single"/>
-        </w:rPr>
-      </w:pPr>
+      <w:bookmarkStart w:id="0" w:name="_GoBack"/>
+      <w:bookmarkEnd w:id="0"/>
     </w:p>
     <w:sectPr>
       <w:pgSz w:w="11906" w:h="16838"/>
@@ -1821,6 +2310,208 @@
     </w:lvl>
   </w:abstractNum>
   <w:abstractNum w:abstractNumId="2" w15:restartNumberingAfterBreak="0">
+    <w:nsid w:val="2F2D7DA6"/>
+    <w:multiLevelType w:val="hybridMultilevel"/>
+    <w:tmpl w:val="009003A4"/>
+    <w:lvl w:ilvl="0" w:tplc="04090017">
+      <w:start w:val="1"/>
+      <w:numFmt w:val="lowerLetter"/>
+      <w:lvlText w:val="%1)"/>
+      <w:lvlJc w:val="left"/>
+      <w:pPr>
+        <w:ind w:left="720" w:hanging="360"/>
+      </w:pPr>
+      <w:rPr>
+        <w:rFonts w:hint="default"/>
+      </w:rPr>
+    </w:lvl>
+    <w:lvl w:ilvl="1" w:tplc="04090019" w:tentative="1">
+      <w:start w:val="1"/>
+      <w:numFmt w:val="lowerLetter"/>
+      <w:lvlText w:val="%2."/>
+      <w:lvlJc w:val="left"/>
+      <w:pPr>
+        <w:ind w:left="1440" w:hanging="360"/>
+      </w:pPr>
+    </w:lvl>
+    <w:lvl w:ilvl="2" w:tplc="0409001B" w:tentative="1">
+      <w:start w:val="1"/>
+      <w:numFmt w:val="lowerRoman"/>
+      <w:lvlText w:val="%3."/>
+      <w:lvlJc w:val="right"/>
+      <w:pPr>
+        <w:ind w:left="2160" w:hanging="180"/>
+      </w:pPr>
+    </w:lvl>
+    <w:lvl w:ilvl="3" w:tplc="0409000F" w:tentative="1">
+      <w:start w:val="1"/>
+      <w:numFmt w:val="decimal"/>
+      <w:lvlText w:val="%4."/>
+      <w:lvlJc w:val="left"/>
+      <w:pPr>
+        <w:ind w:left="2880" w:hanging="360"/>
+      </w:pPr>
+    </w:lvl>
+    <w:lvl w:ilvl="4" w:tplc="04090019" w:tentative="1">
+      <w:start w:val="1"/>
+      <w:numFmt w:val="lowerLetter"/>
+      <w:lvlText w:val="%5."/>
+      <w:lvlJc w:val="left"/>
+      <w:pPr>
+        <w:ind w:left="3600" w:hanging="360"/>
+      </w:pPr>
+    </w:lvl>
+    <w:lvl w:ilvl="5" w:tplc="0409001B" w:tentative="1">
+      <w:start w:val="1"/>
+      <w:numFmt w:val="lowerRoman"/>
+      <w:lvlText w:val="%6."/>
+      <w:lvlJc w:val="right"/>
+      <w:pPr>
+        <w:ind w:left="4320" w:hanging="180"/>
+      </w:pPr>
+    </w:lvl>
+    <w:lvl w:ilvl="6" w:tplc="0409000F" w:tentative="1">
+      <w:start w:val="1"/>
+      <w:numFmt w:val="decimal"/>
+      <w:lvlText w:val="%7."/>
+      <w:lvlJc w:val="left"/>
+      <w:pPr>
+        <w:ind w:left="5040" w:hanging="360"/>
+      </w:pPr>
+    </w:lvl>
+    <w:lvl w:ilvl="7" w:tplc="04090019" w:tentative="1">
+      <w:start w:val="1"/>
+      <w:numFmt w:val="lowerLetter"/>
+      <w:lvlText w:val="%8."/>
+      <w:lvlJc w:val="left"/>
+      <w:pPr>
+        <w:ind w:left="5760" w:hanging="360"/>
+      </w:pPr>
+    </w:lvl>
+    <w:lvl w:ilvl="8" w:tplc="0409001B" w:tentative="1">
+      <w:start w:val="1"/>
+      <w:numFmt w:val="lowerRoman"/>
+      <w:lvlText w:val="%9."/>
+      <w:lvlJc w:val="right"/>
+      <w:pPr>
+        <w:ind w:left="6480" w:hanging="180"/>
+      </w:pPr>
+    </w:lvl>
+  </w:abstractNum>
+  <w:abstractNum w:abstractNumId="3" w15:restartNumberingAfterBreak="0">
+    <w:nsid w:val="3DBB7CEA"/>
+    <w:multiLevelType w:val="hybridMultilevel"/>
+    <w:tmpl w:val="A50069D8"/>
+    <w:lvl w:ilvl="0" w:tplc="80F83AA2">
+      <w:start w:val="11"/>
+      <w:numFmt w:val="bullet"/>
+      <w:lvlText w:val=""/>
+      <w:lvlJc w:val="left"/>
+      <w:pPr>
+        <w:ind w:left="720" w:hanging="360"/>
+      </w:pPr>
+      <w:rPr>
+        <w:rFonts w:ascii="Wingdings" w:eastAsiaTheme="minorHAnsi" w:hAnsi="Wingdings" w:cstheme="minorBidi" w:hint="default"/>
+      </w:rPr>
+    </w:lvl>
+    <w:lvl w:ilvl="1" w:tplc="04090003" w:tentative="1">
+      <w:start w:val="1"/>
+      <w:numFmt w:val="bullet"/>
+      <w:lvlText w:val="o"/>
+      <w:lvlJc w:val="left"/>
+      <w:pPr>
+        <w:ind w:left="1440" w:hanging="360"/>
+      </w:pPr>
+      <w:rPr>
+        <w:rFonts w:ascii="Courier New" w:hAnsi="Courier New" w:cs="Courier New" w:hint="default"/>
+      </w:rPr>
+    </w:lvl>
+    <w:lvl w:ilvl="2" w:tplc="04090005" w:tentative="1">
+      <w:start w:val="1"/>
+      <w:numFmt w:val="bullet"/>
+      <w:lvlText w:val=""/>
+      <w:lvlJc w:val="left"/>
+      <w:pPr>
+        <w:ind w:left="2160" w:hanging="360"/>
+      </w:pPr>
+      <w:rPr>
+        <w:rFonts w:ascii="Wingdings" w:hAnsi="Wingdings" w:hint="default"/>
+      </w:rPr>
+    </w:lvl>
+    <w:lvl w:ilvl="3" w:tplc="04090001" w:tentative="1">
+      <w:start w:val="1"/>
+      <w:numFmt w:val="bullet"/>
+      <w:lvlText w:val=""/>
+      <w:lvlJc w:val="left"/>
+      <w:pPr>
+        <w:ind w:left="2880" w:hanging="360"/>
+      </w:pPr>
+      <w:rPr>
+        <w:rFonts w:ascii="Symbol" w:hAnsi="Symbol" w:hint="default"/>
+      </w:rPr>
+    </w:lvl>
+    <w:lvl w:ilvl="4" w:tplc="04090003" w:tentative="1">
+      <w:start w:val="1"/>
+      <w:numFmt w:val="bullet"/>
+      <w:lvlText w:val="o"/>
+      <w:lvlJc w:val="left"/>
+      <w:pPr>
+        <w:ind w:left="3600" w:hanging="360"/>
+      </w:pPr>
+      <w:rPr>
+        <w:rFonts w:ascii="Courier New" w:hAnsi="Courier New" w:cs="Courier New" w:hint="default"/>
+      </w:rPr>
+    </w:lvl>
+    <w:lvl w:ilvl="5" w:tplc="04090005" w:tentative="1">
+      <w:start w:val="1"/>
+      <w:numFmt w:val="bullet"/>
+      <w:lvlText w:val=""/>
+      <w:lvlJc w:val="left"/>
+      <w:pPr>
+        <w:ind w:left="4320" w:hanging="360"/>
+      </w:pPr>
+      <w:rPr>
+        <w:rFonts w:ascii="Wingdings" w:hAnsi="Wingdings" w:hint="default"/>
+      </w:rPr>
+    </w:lvl>
+    <w:lvl w:ilvl="6" w:tplc="04090001" w:tentative="1">
+      <w:start w:val="1"/>
+      <w:numFmt w:val="bullet"/>
+      <w:lvlText w:val=""/>
+      <w:lvlJc w:val="left"/>
+      <w:pPr>
+        <w:ind w:left="5040" w:hanging="360"/>
+      </w:pPr>
+      <w:rPr>
+        <w:rFonts w:ascii="Symbol" w:hAnsi="Symbol" w:hint="default"/>
+      </w:rPr>
+    </w:lvl>
+    <w:lvl w:ilvl="7" w:tplc="04090003" w:tentative="1">
+      <w:start w:val="1"/>
+      <w:numFmt w:val="bullet"/>
+      <w:lvlText w:val="o"/>
+      <w:lvlJc w:val="left"/>
+      <w:pPr>
+        <w:ind w:left="5760" w:hanging="360"/>
+      </w:pPr>
+      <w:rPr>
+        <w:rFonts w:ascii="Courier New" w:hAnsi="Courier New" w:cs="Courier New" w:hint="default"/>
+      </w:rPr>
+    </w:lvl>
+    <w:lvl w:ilvl="8" w:tplc="04090005" w:tentative="1">
+      <w:start w:val="1"/>
+      <w:numFmt w:val="bullet"/>
+      <w:lvlText w:val=""/>
+      <w:lvlJc w:val="left"/>
+      <w:pPr>
+        <w:ind w:left="6480" w:hanging="360"/>
+      </w:pPr>
+      <w:rPr>
+        <w:rFonts w:ascii="Wingdings" w:hAnsi="Wingdings" w:hint="default"/>
+      </w:rPr>
+    </w:lvl>
+  </w:abstractNum>
+  <w:abstractNum w:abstractNumId="4" w15:restartNumberingAfterBreak="0">
     <w:nsid w:val="3FD57FA9"/>
     <w:multiLevelType w:val="hybridMultilevel"/>
     <w:tmpl w:val="A45CE604"/>
@@ -1909,7 +2600,7 @@
       </w:pPr>
     </w:lvl>
   </w:abstractNum>
-  <w:abstractNum w:abstractNumId="3" w15:restartNumberingAfterBreak="0">
+  <w:abstractNum w:abstractNumId="5" w15:restartNumberingAfterBreak="0">
     <w:nsid w:val="4B177921"/>
     <w:multiLevelType w:val="hybridMultilevel"/>
     <w:tmpl w:val="CCF424B6"/>
@@ -2022,7 +2713,7 @@
       </w:rPr>
     </w:lvl>
   </w:abstractNum>
-  <w:abstractNum w:abstractNumId="4" w15:restartNumberingAfterBreak="0">
+  <w:abstractNum w:abstractNumId="6" w15:restartNumberingAfterBreak="0">
     <w:nsid w:val="4E97493E"/>
     <w:multiLevelType w:val="hybridMultilevel"/>
     <w:tmpl w:val="B5D069D0"/>
@@ -2111,7 +2802,7 @@
       </w:pPr>
     </w:lvl>
   </w:abstractNum>
-  <w:abstractNum w:abstractNumId="5" w15:restartNumberingAfterBreak="0">
+  <w:abstractNum w:abstractNumId="7" w15:restartNumberingAfterBreak="0">
     <w:nsid w:val="4FB50B09"/>
     <w:multiLevelType w:val="hybridMultilevel"/>
     <w:tmpl w:val="A96E8C62"/>
@@ -2200,7 +2891,7 @@
       </w:pPr>
     </w:lvl>
   </w:abstractNum>
-  <w:abstractNum w:abstractNumId="6" w15:restartNumberingAfterBreak="0">
+  <w:abstractNum w:abstractNumId="8" w15:restartNumberingAfterBreak="0">
     <w:nsid w:val="72904EE4"/>
     <w:multiLevelType w:val="hybridMultilevel"/>
     <w:tmpl w:val="B8AE6B1A"/>
@@ -2313,7 +3004,7 @@
       </w:rPr>
     </w:lvl>
   </w:abstractNum>
-  <w:abstractNum w:abstractNumId="7" w15:restartNumberingAfterBreak="0">
+  <w:abstractNum w:abstractNumId="9" w15:restartNumberingAfterBreak="0">
     <w:nsid w:val="74250AA5"/>
     <w:multiLevelType w:val="hybridMultilevel"/>
     <w:tmpl w:val="C6506734"/>
@@ -2403,28 +3094,34 @@
     </w:lvl>
   </w:abstractNum>
   <w:num w:numId="1">
-    <w:abstractNumId w:val="4"/>
+    <w:abstractNumId w:val="6"/>
   </w:num>
   <w:num w:numId="2">
-    <w:abstractNumId w:val="3"/>
+    <w:abstractNumId w:val="5"/>
   </w:num>
   <w:num w:numId="3">
     <w:abstractNumId w:val="1"/>
   </w:num>
   <w:num w:numId="4">
-    <w:abstractNumId w:val="2"/>
+    <w:abstractNumId w:val="4"/>
   </w:num>
   <w:num w:numId="5">
-    <w:abstractNumId w:val="7"/>
+    <w:abstractNumId w:val="9"/>
   </w:num>
   <w:num w:numId="6">
     <w:abstractNumId w:val="0"/>
   </w:num>
   <w:num w:numId="7">
-    <w:abstractNumId w:val="5"/>
+    <w:abstractNumId w:val="7"/>
   </w:num>
   <w:num w:numId="8">
-    <w:abstractNumId w:val="6"/>
+    <w:abstractNumId w:val="8"/>
+  </w:num>
+  <w:num w:numId="9">
+    <w:abstractNumId w:val="2"/>
+  </w:num>
+  <w:num w:numId="10">
+    <w:abstractNumId w:val="3"/>
   </w:num>
 </w:numbering>
 </file>

</xml_diff>